<commit_message>
Removing unstructured; adding fitz
</commit_message>
<xml_diff>
--- a/server/Policy_Brief.docx
+++ b/server/Policy_Brief.docx
@@ -17,10 +17,10 @@
         <w:t>Answer:### Executive Summary</w:t>
         <w:br/>
         <w:br/>
-        <w:t>This research investigates the varying health benefits of educational attainment across racial and ethnic groups in the United States. While college completion generally predicts lower rates of depression for all racial groups, it does not uniformly translate to better physical health outcomes. Specifically, college graduates from disadvantaged backgrounds among black and Hispanic populations exhibit higher rates of metabolic syndrome compared to their white counterparts, indicating that upward mobility may carry a health cost for these minorities. These findings underscore the need for targeted policies that address the unique health challenges faced by minority groups, even among those who achieve higher educational levels.</w:t>
+        <w:t>The study reveals that college completion significantly lowers depression rates across all racial groups but has divergent effects on metabolic syndrome. While non-Hispanic White individuals benefit from reduced metabolic syndrome with higher education, disadvantaged non-Hispanic Black and Hispanic young adults experience increased metabolic syndrome despite college attainment. These findings indicate that upward social mobility through education may improve mental health but can exacerbate physical health disparities among disadvantaged minorities, contributing to persistent racial health inequities.</w:t>
         <w:br/>
         <w:br/>
-        <w:t>Answer:The research paper addresses the intersection of educational attainment, race/ethnicity, and health outcomes, specifically focusing on depression and metabolic syndrome among adolescents and adults. It examines how these health conditions are influenced by the adolescent disadvantage index, which quantifies socio-economic and environmental adversities. The study uses longitudinal data to explore the role of various mediators, including striving, perseverance, social isolation, social stress, and obesity, in shaping these health disparities. By analyzing different racial/ethnic groups, the research aims to uncover nuanced patterns that can inform targeted interventions to mitigate health inequities.</w:t>
+        <w:t>Answer:The research paper addresses the intersection of education, race/ethnicity, and health outcomes, examining how adolescent disadvantage impacts mental and physical health in adulthood. Using data from the National Longitudinal Study of Adolescent to Adult Health (Add Health), the study explores the prevalence of metabolic syndrome and depressive symptoms among non-Hispanic White, non-Hispanic Black, and Hispanic young adults. It highlights the divergent health trajectories associated with upward mobility, particularly noting the mixed health outcomes for minorities who achieve higher education despite significant early-life disadvantages. This research underscores the persistent racial and ethnic health disparities despite socio-economic advancements.</w:t>
         <w:br/>
         <w:br/>
         <w:t>Answer:### Core Research Question and Associated Problem</w:t>
@@ -28,39 +28,33 @@
         <w:br/>
         <w:t>#### Core Research Question:</w:t>
         <w:br/>
-        <w:t>The central research question explored in the paper is: **How do various mediating factors such as striving, perseverance, social isolation, social stress, and obesity during adolescence and adulthood influence depressive symptoms and metabolic syndrome in later life?**</w:t>
+        <w:t>The core research question addressed in the paper is: **How does the health benefit of college completion vary by childhood disadvantage and race/ethnicity in young adulthood, specifically in terms of depression and metabolic syndrome?**</w:t>
         <w:br/>
         <w:br/>
         <w:t>#### Associated Problem:</w:t>
         <w:br/>
-        <w:t>The paper addresses the problem of understanding the long-term impacts of adolescent disadvantage on health outcomes in adulthood. Specifically, it investigates the pathways through which early-life conditions, characterized by limited social and economic opportunities, contribute to persistent health disparities observed in depressive symptoms and metabolic syndrome across different racial and ethnic groups. By examining mediators like educational aspirations, social connections, stress levels, and obesity, the study aims to elucidate the complex interplay of psychological, social, and biological factors that perpetuate health inequalities. The findings highlight significant differences in health trajectories based on educational attainment and race/ethnicity, underscoring the need for targeted interventions to mitigate the adverse effects of early disadvantage.</w:t>
+        <w:t>The study investigates the paradoxical health outcomes of college completion for disadvantaged minorities. While higher educational attainment is generally associated with better health and longevity, this benefit is not uniformly experienced across different racial and ethnic groups. Specifically, the paper identifies a significant issue: **Disadvantaged minority young adults, particularly non-Hispanic black and Hispanic individuals, may experience elevated health risks, such as higher metabolic syndrome, despite the mental health benefits (e.g., lower depression) associated with college completion.**</w:t>
+        <w:br/>
+        <w:br/>
+        <w:t>The problem is compounded by the persistent racial disparities in health outcomes. Despite achieving similar levels of socioeconomic status (SES) through education, these disparities continue, which may be partly explained by the physiological toll (e.g., metabolic syndrome) exacted on minorities from disadvantaged backgrounds who strive for upward mobility. This phenomenon contrasts with their non-Hispanic white counterparts, who generally experience both mental and physical health benefits from college completion, regardless of childhood disadvantage.</w:t>
         <w:br/>
         <w:br/>
         <w:t>Answer:### Key Statistical Findings</w:t>
         <w:br/>
         <w:br/>
-        <w:t>- **Probability of Metabolic Syndrome by Race/Ethnicity and Education**:</w:t>
-        <w:br/>
-        <w:t xml:space="preserve">  - For NH White individuals, the probability of metabolic syndrome ranged from 0.05 to 0.65, influenced significantly by adolescent disadvantage levels and educational attainment.</w:t>
-        <w:br/>
-        <w:t xml:space="preserve">  - NH Black individuals showed differential trends, with the probability of metabolic syndrome also ranging from 0.05 to 0.65, but with a distinct impact from educational levels compared to NH Whites.</w:t>
-        <w:br/>
-        <w:t xml:space="preserve">  - Hispanic individuals demonstrated similar variability in metabolic syndrome probability (0.05 to 0.65), with education level again playing a key role in the differences observed.</w:t>
+        <w:t>- **Depression Rates:** College completion is associated with lower depression scores across all racial/ethnic groups regardless of childhood disadvantage. Specifically, college graduates exhibit uniformly lower depression scores on the CES-D scale compared to non-graduates, with scores ranging from 4 to 7.5 on the vertical axis.</w:t>
         <w:br/>
         <w:br/>
-        <w:t>- **Impact of Adolescent Disadvantage Index**:</w:t>
-        <w:br/>
-        <w:t xml:space="preserve">  - Across all racial/ethnic groups, a higher adolescent disadvantage index correlated with an increased probability of metabolic syndrome. This correlation was moderated by educational attainment, with those having "No college degree" generally exhibiting higher probabilities compared to those with "College or more."</w:t>
+        <w:t>- **Metabolic Syndrome Among NH Whites:** For non-Hispanic white (NH White) individuals, college completion correlates with a lower probability of metabolic syndrome across all levels of childhood disadvantage. The probability ranges from 0.05 to 0.65 on the y-axis, showing a clear benefit of higher education on physical health.</w:t>
         <w:br/>
         <w:br/>
-        <w:t>- **Educational Attainment as a Mediator**:</w:t>
-        <w:br/>
-        <w:t xml:space="preserve">  - The solid black line (No college degree) consistently showed a higher probability of metabolic syndrome across all levels of the adolescent disadvantage index compared to the dashed black line (College or more), indicating the protective role of higher education against metabolic syndrome.</w:t>
+        <w:t>- **Metabolic Syndrome Among NH Blacks and Hispanics:** Contrastingly, for non-Hispanic black (NH Black) and Hispanic individuals from disadvantaged childhood environments, college completion is linked to a higher probability of metabolic syndrome. This indicates that upward mobility in these groups may incur a physical health cost, with probability metrics similarly ranging from 0.05 to 0.65.</w:t>
         <w:br/>
         <w:br/>
-        <w:t>- **Role of Mediators**:</w:t>
+        <w:t>- **Sample Sizes and Analysis:** The analysis included 13,009 respondents for the depressive symptoms study and 10,786 respondents for the metabolic syndrome study, demonstrating a robust sample size for the findings. The data were derived from the National Longitudinal Study of Adolescent to Adult Health, conducted over multiple waves with high response rates (e.g., 80.3% at wave IV).</w:t>
         <w:br/>
-        <w:t xml:space="preserve">  - Social isolation, social stress, and obesity were significant mediators in the relationship between adolescent disadvantage and metabolic syndrome in adulthood. These factors were measured through various scales and indices during adolescence and adulthood, underscoring their cumulative impact over time.</w:t>
+        <w:br/>
+        <w:t>These findings highlight complex interactions between education, race/ethnicity, and health, suggesting that while higher education uniformly benefits mental health, its impact on physical health varies significantly by racial/ethnic background and level of childhood disadvantage.</w:t>
         <w:br/>
         <w:br/>
         <w:t>Answer:### Conclusion and Policy Recommendations</w:t>
@@ -68,40 +62,47 @@
         <w:br/>
         <w:t>#### Conclusion</w:t>
         <w:br/>
-        <w:t>The research highlights significant racial and ethnic disparities in the health benefits associated with college completion. While college graduates generally enjoy healthier and longer lives, these benefits are not uniformly experienced across all racial and ethnic groups. Specifically, the study finds that:</w:t>
-        <w:br/>
-        <w:br/>
-        <w:t>- College completion predicts lower rates of depression for all racial groups.</w:t>
-        <w:br/>
-        <w:t>- College completion predicts lower metabolic syndrome among whites.</w:t>
-        <w:br/>
-        <w:t>- Conversely, college completion predicts higher metabolic syndrome among black and Hispanic adults from disadvantaged backgrounds.</w:t>
-        <w:br/>
-        <w:br/>
-        <w:t>These findings suggest that upward mobility may come at a health cost for young minorities in America, indicating that the benefits of educational attainment are not equally distributed across different racial and ethnic groups.</w:t>
+        <w:t>The research provides critical insights into the nuanced relationship between educational attainment and health outcomes among young adults from various racial and socioeconomic backgrounds. The study reveals that college completion is uniformly associated with fewer depressive symptoms across all racial groups, regardless of childhood disadvantage. However, the benefits of higher education on physical health are not equally distributed. For non-Hispanic white adults, college completion correlates with a reduced risk of metabolic syndrome irrespective of their socioeconomic background. In stark contrast, black and Hispanic adults from highly disadvantaged backgrounds experience an increased risk of metabolic syndrome if they complete college. This phenomenon, termed "skin-deep resilience," suggests that while upward mobility through education improves mental health, it may concurrently impose physiological costs on disadvantaged minorities, potentially exacerbating long-term health disparities.</w:t>
         <w:br/>
         <w:br/>
         <w:t>#### Policy Recommendations</w:t>
         <w:br/>
-        <w:t>1. **Targeted Health Interventions**: Develop and implement health interventions specifically tailored for minority college graduates, focusing on reducing the risk of metabolic syndrome and other stress-related health issues. These interventions could include stress management programs, nutritional guidance, and regular health screenings.</w:t>
+        <w:t xml:space="preserve">1. **Tailored Health Monitoring and Support:** </w:t>
+        <w:br/>
+        <w:t xml:space="preserve">   - Develop and implement targeted health monitoring programs for black and Hispanic college graduates from disadvantaged backgrounds. This should include regular screening for metabolic syndrome and related conditions, coupled with accessible preventative and therapeutic healthcare services.</w:t>
+        <w:br/>
+        <w:t xml:space="preserve">   </w:t>
+        <w:br/>
+        <w:t>2. **Holistic Support Systems in Higher Education:**</w:t>
+        <w:br/>
+        <w:t xml:space="preserve">   - Universities and colleges should strengthen support systems that address both the psychological and physiological needs of students, particularly those from disadvantaged backgrounds. These could include stress management programs, mental health services, and wellness initiatives that promote balanced lifestyles.</w:t>
+        <w:br/>
+        <w:t xml:space="preserve">   </w:t>
+        <w:br/>
+        <w:t>3. **Inclusive Policy Frameworks:**</w:t>
+        <w:br/>
+        <w:t xml:space="preserve">   - Policymakers should design inclusive frameworks that not only promote educational attainment but also mitigate the stressors associated with upward mobility. This might involve financial aid, mentorship programs, and community support networks that can alleviate the socio-economic pressures faced by minority students.</w:t>
+        <w:br/>
+        <w:t xml:space="preserve">   </w:t>
+        <w:br/>
+        <w:t>4. **Community-Based Interventions:**</w:t>
+        <w:br/>
+        <w:t xml:space="preserve">   - Invest in community-based interventions that aim to improve the overall living conditions in disadvantaged neighborhoods. These interventions should focus on reducing environmental stressors, improving access to quality education, and enhancing community health resources.</w:t>
+        <w:br/>
+        <w:t xml:space="preserve">   </w:t>
+        <w:br/>
+        <w:t>5. **Longitudinal Research and Data Collection:**</w:t>
+        <w:br/>
+        <w:t xml:space="preserve">   - Support ongoing longitudinal research to further investigate the long-term health impacts of educational attainment among different racial and socio-economic groups. Enhanced data collection will enable more precise tailoring of policy interventions to effectively address health disparities.</w:t>
+        <w:br/>
+        <w:t xml:space="preserve">   </w:t>
+        <w:br/>
+        <w:t>6. **Public Awareness Campaigns:**</w:t>
+        <w:br/>
+        <w:t xml:space="preserve">   - Launch public awareness campaigns to educate both the general public and policymakers about the complex interplay between education, race, socio-economic status, and health. Highlighting the specific challenges faced by upwardly mobile minorities can foster a more supportive and understanding societal context.</w:t>
         <w:br/>
         <w:br/>
-        <w:t>2. **Support Systems for Minority Students**: Enhance support systems within educational institutions for minority students. This could involve mentorship programs, mental health services, and community-building activities that help mitigate the social stress and isolation often experienced by these groups.</w:t>
-        <w:br/>
-        <w:br/>
-        <w:t>3. **Address Structural Inequities**: Policymakers should focus on addressing broader structural inequities that contribute to the differential health outcomes. This includes measures to reduce racial and ethnic disparities in income, employment opportunities, and access to healthcare.</w:t>
-        <w:br/>
-        <w:br/>
-        <w:t>4. **Longitudinal Monitoring and Research**: Encourage further longitudinal studies to monitor the health outcomes of college graduates from diverse racial and ethnic backgrounds. This will help in understanding the long-term impacts of educational attainment on health and in crafting more effective policies.</w:t>
-        <w:br/>
-        <w:br/>
-        <w:t>5. **Inclusive Health Education**: Integrate health education into the college curriculum that is inclusive of the unique challenges faced by minority students. This education can empower students with the knowledge and skills needed to maintain their physical and mental health amidst the pressures of upward mobility.</w:t>
-        <w:br/>
-        <w:br/>
-        <w:t>6. **Community and Family Engagement**: Foster stronger connections between educational institutions and the communities they serve. Engaging families and community leaders in the educational process can provide a support network for minority students, helping to alleviate some of the social stresses they face.</w:t>
-        <w:br/>
-        <w:br/>
-        <w:t>By implementing these policy recommendations, we can work towards ensuring that the health benefits of educational attainment are more equitably distributed, thereby improving the overall well-being of all college graduates, regardless of their racial or ethnic background.</w:t>
+        <w:t>Implementing these recommendations can help bridge the gap in health disparities, ensuring that the benefits of higher education are more equitably distributed across all segments of the population.</w:t>
       </w:r>
     </w:p>
     <w:p/>

</xml_diff>

<commit_message>
Increasing timeout duration; changing flask route(s)
</commit_message>
<xml_diff>
--- a/server/Policy_Brief.docx
+++ b/server/Policy_Brief.docx
@@ -14,13 +14,10 @@
       <w:r>
         <w:br/>
         <w:br/>
-        <w:t>Answer:### Executive Summary</w:t>
+        <w:t>Answer:The research reveals that while college completion uniformly predicts lower depression rates across non-Hispanic White, non-Hispanic Black, and Hispanic young adults, it does not confer the same benefits to physical health for all groups. Specifically, college completion is associated with lower rates of metabolic syndrome among White individuals but higher rates among Black and Hispanic individuals from disadvantaged backgrounds. These findings suggest that upward mobility may exact a physical health cost for disadvantaged minorities, potentially contributing to persistent racial health disparities despite similar educational attainment.</w:t>
         <w:br/>
         <w:br/>
-        <w:t>The study reveals that college completion significantly lowers depression rates across all racial groups but has divergent effects on metabolic syndrome. While non-Hispanic White individuals benefit from reduced metabolic syndrome with higher education, disadvantaged non-Hispanic Black and Hispanic young adults experience increased metabolic syndrome despite college attainment. These findings indicate that upward social mobility through education may improve mental health but can exacerbate physical health disparities among disadvantaged minorities, contributing to persistent racial health inequities.</w:t>
-        <w:br/>
-        <w:br/>
-        <w:t>Answer:The research paper addresses the intersection of education, race/ethnicity, and health outcomes, examining how adolescent disadvantage impacts mental and physical health in adulthood. Using data from the National Longitudinal Study of Adolescent to Adult Health (Add Health), the study explores the prevalence of metabolic syndrome and depressive symptoms among non-Hispanic White, non-Hispanic Black, and Hispanic young adults. It highlights the divergent health trajectories associated with upward mobility, particularly noting the mixed health outcomes for minorities who achieve higher education despite significant early-life disadvantages. This research underscores the persistent racial and ethnic health disparities despite socio-economic advancements.</w:t>
+        <w:t>Answer:The research paper addresses the impact of early-life disadvantages on adult health outcomes, with a particular focus on racial and ethnic disparities. Utilizing data from the National Longitudinal Study of Adolescent to Adult Health (Add Health), the study examines how childhood exposure to household, school, and neighborhood disadvantages influences mental health (depressive symptoms) and physical health (metabolic syndrome) in young adulthood. The findings indicate that while obtaining a college degree generally correlates with improved mental health across all racial groups, it does not uniformly translate to better physical health, especially among disadvantaged minority groups, who face additional stressors and barriers.</w:t>
         <w:br/>
         <w:br/>
         <w:t>Answer:### Core Research Question and Associated Problem</w:t>
@@ -28,33 +25,66 @@
         <w:br/>
         <w:t>#### Core Research Question:</w:t>
         <w:br/>
-        <w:t>The core research question addressed in the paper is: **How does the health benefit of college completion vary by childhood disadvantage and race/ethnicity in young adulthood, specifically in terms of depression and metabolic syndrome?**</w:t>
+        <w:t>The core research question of the paper investigates whether the health benefits associated with college completion vary by the level of childhood disadvantage and race/ethnicity for depression and metabolic syndrome in young adulthood.</w:t>
         <w:br/>
         <w:br/>
         <w:t>#### Associated Problem:</w:t>
         <w:br/>
-        <w:t>The study investigates the paradoxical health outcomes of college completion for disadvantaged minorities. While higher educational attainment is generally associated with better health and longevity, this benefit is not uniformly experienced across different racial and ethnic groups. Specifically, the paper identifies a significant issue: **Disadvantaged minority young adults, particularly non-Hispanic black and Hispanic individuals, may experience elevated health risks, such as higher metabolic syndrome, despite the mental health benefits (e.g., lower depression) associated with college completion.**</w:t>
+        <w:t>The study addresses the problem that higher educational attainment, while generally associated with better health outcomes, does not benefit everyone equally. This inequality is particularly evident among disadvantaged minority groups. The research highlights that:</w:t>
         <w:br/>
         <w:br/>
-        <w:t>The problem is compounded by the persistent racial disparities in health outcomes. Despite achieving similar levels of socioeconomic status (SES) through education, these disparities continue, which may be partly explained by the physiological toll (e.g., metabolic syndrome) exacted on minorities from disadvantaged backgrounds who strive for upward mobility. This phenomenon contrasts with their non-Hispanic white counterparts, who generally experience both mental and physical health benefits from college completion, regardless of childhood disadvantage.</w:t>
+        <w:t>1. **Health Disparities Across Racial/Ethnic Lines:**</w:t>
+        <w:br/>
+        <w:t xml:space="preserve">   - Non-Hispanic whites generally enjoy better health outcomes compared to non-Hispanic blacks and Hispanics, even at similar levels of socioeconomic status (SES).</w:t>
+        <w:br/>
+        <w:t xml:space="preserve">   - The black-white gap in life expectancy is greater at higher levels of educational attainment.</w:t>
+        <w:br/>
+        <w:br/>
+        <w:t>2. **Differential Health Outcomes for Disadvantaged Minorities:**</w:t>
+        <w:br/>
+        <w:t xml:space="preserve">   - Disadvantaged African Americans who attain higher education levels in the rural Southeast show worse physical health compared to their similarly disadvantaged peers who do not attend college.</w:t>
+        <w:br/>
+        <w:t xml:space="preserve">   - For disadvantaged minorities, particularly black and Hispanic young adults, college completion is linked to lower depression but higher metabolic syndrome, indicating a complex trade-off between mental and physical health.</w:t>
+        <w:br/>
+        <w:br/>
+        <w:t>3. **Impact of Childhood Disadvantage:**</w:t>
+        <w:br/>
+        <w:t xml:space="preserve">   - The detrimental effects of early-life disadvantage may not be fully mitigated by college completion, particularly for black and Hispanic individuals.</w:t>
+        <w:br/>
+        <w:br/>
+        <w:t>4. **Stress and Upward Mobility:**</w:t>
+        <w:br/>
+        <w:t xml:space="preserve">   - The concept of "weathering" and "John Henryism" suggests that the sustained coping efforts required by minorities to achieve upward mobility can lead to significant physical health costs. This is due to chronic stress and sustained activation of the stress-response system, resulting in biological wear and tear.</w:t>
+        <w:br/>
+        <w:br/>
+        <w:t>The research underscores the nuanced and multifaceted nature of health disparities, suggesting that upward mobility through higher education may come at a significant physical health cost for disadvantaged minorities, thereby perpetuating racial disparities in health outcomes.</w:t>
         <w:br/>
         <w:br/>
         <w:t>Answer:### Key Statistical Findings</w:t>
         <w:br/>
         <w:br/>
-        <w:t>- **Depression Rates:** College completion is associated with lower depression scores across all racial/ethnic groups regardless of childhood disadvantage. Specifically, college graduates exhibit uniformly lower depression scores on the CES-D scale compared to non-graduates, with scores ranging from 4 to 7.5 on the vertical axis.</w:t>
+        <w:t>- **Metabolic Syndrome and Education by Race/Ethnicity**:</w:t>
+        <w:br/>
+        <w:t xml:space="preserve">  - **NH White**: College completion is associated with a lower probability of metabolic syndrome across all levels of childhood disadvantage. The probability ranges from approximately 0.05 to 0.4 on the y-axis.</w:t>
+        <w:br/>
+        <w:t xml:space="preserve">  - **NH Black and Hispanic**: College completion is associated with a higher probability of metabolic syndrome among those from disadvantaged childhood environments. The probability ranges from roughly 0.1 to 0.65 on the y-axis for both groups.</w:t>
         <w:br/>
         <w:br/>
-        <w:t>- **Metabolic Syndrome Among NH Whites:** For non-Hispanic white (NH White) individuals, college completion correlates with a lower probability of metabolic syndrome across all levels of childhood disadvantage. The probability ranges from 0.05 to 0.65 on the y-axis, showing a clear benefit of higher education on physical health.</w:t>
+        <w:t>- **Depression and Education by Race/Ethnicity**:</w:t>
+        <w:br/>
+        <w:t xml:space="preserve">  - **NH White**: College completion predicts lower depression levels, with CES-D scores ranging from about 4 to 7.5. The solid lines (no college degree) show an upward trend, while the dashed lines (college or more) show a slight upward trend.</w:t>
+        <w:br/>
+        <w:t xml:space="preserve">  - **NH Black and Hispanic**: College completion predicts lower depression levels, with CES-D scores ranging from about 4 to 7.5. The solid lines show an upward trend, while the dashed lines show a downward trend, indicating a reduction in depression with college attainment.</w:t>
         <w:br/>
         <w:br/>
-        <w:t>- **Metabolic Syndrome Among NH Blacks and Hispanics:** Contrastingly, for non-Hispanic black (NH Black) and Hispanic individuals from disadvantaged childhood environments, college completion is linked to a higher probability of metabolic syndrome. This indicates that upward mobility in these groups may incur a physical health cost, with probability metrics similarly ranging from 0.05 to 0.65.</w:t>
+        <w:t>- **Sample Size and Data Collection**:</w:t>
+        <w:br/>
+        <w:t xml:space="preserve">  - The depressive symptoms analysis included a final sample size of **13,009** respondents.</w:t>
+        <w:br/>
+        <w:t xml:space="preserve">  - The metabolic syndrome analysis sample size was **10,786** respondents.</w:t>
         <w:br/>
         <w:br/>
-        <w:t>- **Sample Sizes and Analysis:** The analysis included 13,009 respondents for the depressive symptoms study and 10,786 respondents for the metabolic syndrome study, demonstrating a robust sample size for the findings. The data were derived from the National Longitudinal Study of Adolescent to Adult Health, conducted over multiple waves with high response rates (e.g., 80.3% at wave IV).</w:t>
-        <w:br/>
-        <w:br/>
-        <w:t>These findings highlight complex interactions between education, race/ethnicity, and health, suggesting that while higher education uniformly benefits mental health, its impact on physical health varies significantly by racial/ethnic background and level of childhood disadvantage.</w:t>
+        <w:t>These findings highlight the complex relationship between educational attainment, race/ethnicity, and health outcomes, demonstrating that while college completion generally reduces depression, it may increase the risk of metabolic syndrome in disadvantaged minority groups.</w:t>
         <w:br/>
         <w:br/>
         <w:t>Answer:### Conclusion and Policy Recommendations</w:t>
@@ -62,47 +92,27 @@
         <w:br/>
         <w:t>#### Conclusion</w:t>
         <w:br/>
-        <w:t>The research provides critical insights into the nuanced relationship between educational attainment and health outcomes among young adults from various racial and socioeconomic backgrounds. The study reveals that college completion is uniformly associated with fewer depressive symptoms across all racial groups, regardless of childhood disadvantage. However, the benefits of higher education on physical health are not equally distributed. For non-Hispanic white adults, college completion correlates with a reduced risk of metabolic syndrome irrespective of their socioeconomic background. In stark contrast, black and Hispanic adults from highly disadvantaged backgrounds experience an increased risk of metabolic syndrome if they complete college. This phenomenon, termed "skin-deep resilience," suggests that while upward mobility through education improves mental health, it may concurrently impose physiological costs on disadvantaged minorities, potentially exacerbating long-term health disparities.</w:t>
+        <w:t>The research highlights a dual outcome regarding the impact of college completion for young adults from disadvantaged backgrounds, particularly among racial minorities. While college completion is associated with fewer depressive symptoms across all racial and ethnic groups, the physical health benefits are not uniformly experienced. For white individuals, college completion is linked to lower rates of metabolic syndrome irrespective of childhood disadvantage. In contrast, black and Hispanic adults from highly disadvantaged backgrounds experience higher rates of metabolic syndrome after completing college compared to their non-college-educated peers. This disparity suggests that upward social mobility, as achieved through educational attainment, presents mental health benefits but may also incur physical health costs for disadvantaged minority groups.</w:t>
         <w:br/>
         <w:br/>
         <w:t>#### Policy Recommendations</w:t>
         <w:br/>
-        <w:t xml:space="preserve">1. **Tailored Health Monitoring and Support:** </w:t>
-        <w:br/>
-        <w:t xml:space="preserve">   - Develop and implement targeted health monitoring programs for black and Hispanic college graduates from disadvantaged backgrounds. This should include regular screening for metabolic syndrome and related conditions, coupled with accessible preventative and therapeutic healthcare services.</w:t>
-        <w:br/>
-        <w:t xml:space="preserve">   </w:t>
-        <w:br/>
-        <w:t>2. **Holistic Support Systems in Higher Education:**</w:t>
-        <w:br/>
-        <w:t xml:space="preserve">   - Universities and colleges should strengthen support systems that address both the psychological and physiological needs of students, particularly those from disadvantaged backgrounds. These could include stress management programs, mental health services, and wellness initiatives that promote balanced lifestyles.</w:t>
-        <w:br/>
-        <w:t xml:space="preserve">   </w:t>
-        <w:br/>
-        <w:t>3. **Inclusive Policy Frameworks:**</w:t>
-        <w:br/>
-        <w:t xml:space="preserve">   - Policymakers should design inclusive frameworks that not only promote educational attainment but also mitigate the stressors associated with upward mobility. This might involve financial aid, mentorship programs, and community support networks that can alleviate the socio-economic pressures faced by minority students.</w:t>
-        <w:br/>
-        <w:t xml:space="preserve">   </w:t>
-        <w:br/>
-        <w:t>4. **Community-Based Interventions:**</w:t>
-        <w:br/>
-        <w:t xml:space="preserve">   - Invest in community-based interventions that aim to improve the overall living conditions in disadvantaged neighborhoods. These interventions should focus on reducing environmental stressors, improving access to quality education, and enhancing community health resources.</w:t>
-        <w:br/>
-        <w:t xml:space="preserve">   </w:t>
-        <w:br/>
-        <w:t>5. **Longitudinal Research and Data Collection:**</w:t>
-        <w:br/>
-        <w:t xml:space="preserve">   - Support ongoing longitudinal research to further investigate the long-term health impacts of educational attainment among different racial and socio-economic groups. Enhanced data collection will enable more precise tailoring of policy interventions to effectively address health disparities.</w:t>
-        <w:br/>
-        <w:t xml:space="preserve">   </w:t>
-        <w:br/>
-        <w:t>6. **Public Awareness Campaigns:**</w:t>
-        <w:br/>
-        <w:t xml:space="preserve">   - Launch public awareness campaigns to educate both the general public and policymakers about the complex interplay between education, race, socio-economic status, and health. Highlighting the specific challenges faced by upwardly mobile minorities can foster a more supportive and understanding societal context.</w:t>
+        <w:t>1. **Holistic Educational Support Programs**: Develop comprehensive support programs that not only focus on academic success but also provide robust mental and physical health resources to minority students from disadvantaged backgrounds. These programs should include stress management, nutrition, and physical activity components to mitigate the health risks associated with upward mobility.</w:t>
         <w:br/>
         <w:br/>
-        <w:t>Implementing these recommendations can help bridge the gap in health disparities, ensuring that the benefits of higher education are more equitably distributed across all segments of the population.</w:t>
+        <w:t>2. **Targeted Health Interventions**: Implement targeted health interventions for minority students both during and after their college education. These could include regular health screenings, preventive healthcare services, and personalized health plans designed to address the unique stressors and health challenges faced by these populations.</w:t>
+        <w:br/>
+        <w:br/>
+        <w:t>3. **Inclusive Socioeconomic Policies**: Formulate policies that address the broader socioeconomic disparities contributing to health inequalities. This includes improving access to quality education, healthcare, and housing in disadvantaged neighborhoods, thereby creating an environment that supports both the academic and health outcomes of minority students.</w:t>
+        <w:br/>
+        <w:br/>
+        <w:t>4. **Research and Monitoring**: Encourage further research to explore the long-term health trajectories of upwardly mobile minorities and to identify additional factors that may mitigate the health costs of educational attainment. Continuous monitoring and evaluation of implemented policies are essential to ensure their effectiveness and to make necessary adjustments.</w:t>
+        <w:br/>
+        <w:br/>
+        <w:t>5. **Community and Institutional Collaboration**: Foster collaboration between educational institutions, healthcare providers, and community organizations to create a network of support for disadvantaged students. By leveraging the strengths and resources of each sector, a more comprehensive and effective support system can be developed.</w:t>
+        <w:br/>
+        <w:br/>
+        <w:t>By implementing these policy recommendations, we can work towards ensuring that the journey of upward mobility through educational attainment does not come at the cost of physical health, particularly for disadvantaged minority groups.</w:t>
       </w:r>
     </w:p>
     <w:p/>

</xml_diff>